<commit_message>
added control panel for frequency, quality and gain
</commit_message>
<xml_diff>
--- a/assets/ТР-32мп Лиштван РГР.docx
+++ b/assets/ТР-32мп Лиштван РГР.docx
@@ -1918,6 +1918,7 @@
           <w:szCs w:val="28"/>
         </w:rPr>
       </w:pPr>
+      <w:bookmarkStart w:id="0" w:name="_GoBack"/>
       <w:r>
         <w:rPr>
           <w:rFonts w:ascii="Times New Roman" w:eastAsia="Times New Roman" w:hAnsi="Times New Roman" w:cs="Times New Roman"/>
@@ -1926,9 +1927,9 @@
           <w:szCs w:val="28"/>
         </w:rPr>
         <w:drawing>
-          <wp:inline distT="0" distB="0" distL="0" distR="0" wp14:anchorId="3C24DB66" wp14:editId="57007C99">
-            <wp:extent cx="3886200" cy="5282373"/>
-            <wp:effectExtent l="0" t="0" r="0" b="0"/>
+          <wp:inline distT="0" distB="0" distL="0" distR="0" wp14:anchorId="68824B5B" wp14:editId="057A39F4">
+            <wp:extent cx="3459480" cy="5289982"/>
+            <wp:effectExtent l="0" t="0" r="7620" b="6350"/>
             <wp:docPr id="2" name="Рисунок 2"/>
             <wp:cNvGraphicFramePr>
               <a:graphicFrameLocks xmlns:a="http://schemas.openxmlformats.org/drawingml/2006/main" noChangeAspect="1"/>
@@ -1958,7 +1959,7 @@
                   <pic:spPr bwMode="auto">
                     <a:xfrm>
                       <a:off x="0" y="0"/>
-                      <a:ext cx="3902512" cy="5304546"/>
+                      <a:ext cx="3463810" cy="5296603"/>
                     </a:xfrm>
                     <a:prstGeom prst="rect">
                       <a:avLst/>
@@ -1974,6 +1975,7 @@
           </wp:inline>
         </w:drawing>
       </w:r>
+      <w:bookmarkEnd w:id="0"/>
     </w:p>
     <w:p>
       <w:pPr>
@@ -2230,7 +2232,74 @@
           <w:sz w:val="28"/>
           <w:szCs w:val="28"/>
         </w:rPr>
-        <w:t xml:space="preserve"> та почати роботу аудіо з фільтром</w:t>
+        <w:t xml:space="preserve">, </w:t>
+      </w:r>
+      <w:r>
+        <w:rPr>
+          <w:rFonts w:ascii="Times New Roman" w:eastAsia="Times New Roman" w:hAnsi="Times New Roman" w:cs="Times New Roman"/>
+          <w:sz w:val="28"/>
+          <w:szCs w:val="28"/>
+        </w:rPr>
+        <w:t>почати роботу аудіо з фільтром</w:t>
+      </w:r>
+      <w:r>
+        <w:rPr>
+          <w:rFonts w:ascii="Times New Roman" w:eastAsia="Times New Roman" w:hAnsi="Times New Roman" w:cs="Times New Roman"/>
+          <w:sz w:val="28"/>
+          <w:szCs w:val="28"/>
+        </w:rPr>
+        <w:t xml:space="preserve"> та зміна значень </w:t>
+      </w:r>
+      <w:r>
+        <w:rPr>
+          <w:rFonts w:ascii="Times New Roman" w:eastAsia="Times New Roman" w:hAnsi="Times New Roman" w:cs="Times New Roman"/>
+          <w:sz w:val="28"/>
+          <w:szCs w:val="28"/>
+          <w:lang w:val="en-US"/>
+        </w:rPr>
+        <w:t>frequency</w:t>
+      </w:r>
+      <w:r>
+        <w:rPr>
+          <w:rFonts w:ascii="Times New Roman" w:eastAsia="Times New Roman" w:hAnsi="Times New Roman" w:cs="Times New Roman"/>
+          <w:sz w:val="28"/>
+          <w:szCs w:val="28"/>
+        </w:rPr>
+        <w:t xml:space="preserve">, </w:t>
+      </w:r>
+      <w:r>
+        <w:rPr>
+          <w:rFonts w:ascii="Times New Roman" w:eastAsia="Times New Roman" w:hAnsi="Times New Roman" w:cs="Times New Roman"/>
+          <w:sz w:val="28"/>
+          <w:szCs w:val="28"/>
+          <w:lang w:val="en-US"/>
+        </w:rPr>
+        <w:t>Q</w:t>
+      </w:r>
+      <w:r>
+        <w:rPr>
+          <w:rFonts w:ascii="Times New Roman" w:eastAsia="Times New Roman" w:hAnsi="Times New Roman" w:cs="Times New Roman"/>
+          <w:sz w:val="28"/>
+          <w:szCs w:val="28"/>
+        </w:rPr>
+        <w:t xml:space="preserve"> </w:t>
+      </w:r>
+      <w:r>
+        <w:rPr>
+          <w:rFonts w:ascii="Times New Roman" w:eastAsia="Times New Roman" w:hAnsi="Times New Roman" w:cs="Times New Roman"/>
+          <w:sz w:val="28"/>
+          <w:szCs w:val="28"/>
+        </w:rPr>
+        <w:t xml:space="preserve">та </w:t>
+      </w:r>
+      <w:r>
+        <w:rPr>
+          <w:rFonts w:ascii="Times New Roman" w:eastAsia="Times New Roman" w:hAnsi="Times New Roman" w:cs="Times New Roman"/>
+          <w:sz w:val="28"/>
+          <w:szCs w:val="28"/>
+          <w:lang w:val="en-US"/>
+        </w:rPr>
+        <w:t>gain</w:t>
       </w:r>
       <w:r>
         <w:rPr>
@@ -12379,8 +12448,6 @@
         </w:rPr>
         <w:t>}</w:t>
       </w:r>
-      <w:bookmarkStart w:id="0" w:name="_GoBack"/>
-      <w:bookmarkEnd w:id="0"/>
     </w:p>
     <w:sectPr>
       <w:pgSz w:w="11906" w:h="16838"/>

</xml_diff>